<commit_message>
bijwerken uren en groeiportfolio
</commit_message>
<xml_diff>
--- a/groeiportfolio.docx
+++ b/groeiportfolio.docx
@@ -1331,14 +1331,7 @@
           <w:i/>
           <w:iCs/>
         </w:rPr>
-        <w:t xml:space="preserve">. </w:t>
-      </w:r>
-      <w:r>
-        <w:rPr>
-          <w:i/>
-          <w:iCs/>
-        </w:rPr>
-        <w:t>Na wat opzoekwerk zijn de problemen opgelost.</w:t>
+        <w:t>. Na wat opzoekwerk zijn de problemen opgelost.</w:t>
       </w:r>
       <w:r>
         <w:rPr>
@@ -1411,6 +1404,39 @@
           <w:iCs/>
         </w:rPr>
         <w:t>” verkent.</w:t>
+      </w:r>
+    </w:p>
+    <w:p>
+      <w:pPr>
+        <w:pStyle w:val="Lijstalinea"/>
+        <w:ind w:left="1440"/>
+        <w:rPr>
+          <w:i/>
+          <w:iCs/>
+        </w:rPr>
+      </w:pPr>
+      <w:r>
+        <w:rPr>
+          <w:i/>
+          <w:iCs/>
+        </w:rPr>
+        <w:t>We hebben ook een probleem opgelost waarbij kamers niet rechtstreeks konden worden toegevoegd aan een gebouw. We hebben nu een lijst van de gebouwen voorzien in de  Kamers/</w:t>
+      </w:r>
+      <w:proofErr w:type="spellStart"/>
+      <w:r>
+        <w:rPr>
+          <w:i/>
+          <w:iCs/>
+        </w:rPr>
+        <w:t>create</w:t>
+      </w:r>
+      <w:proofErr w:type="spellEnd"/>
+      <w:r>
+        <w:rPr>
+          <w:i/>
+          <w:iCs/>
+        </w:rPr>
+        <w:t xml:space="preserve"> actie zodat de gebruiker een gebouw kan selecteren en de kamer aan het gebouw gelinkt wordt doormiddel van het Id.</w:t>
       </w:r>
     </w:p>
     <w:p>
@@ -1431,6 +1457,7 @@
         </w:numPr>
       </w:pPr>
       <w:r>
+        <w:lastRenderedPageBreak/>
         <w:t>De student kan de duur van taken goed inschatten.</w:t>
       </w:r>
     </w:p>
@@ -1455,15 +1482,7 @@
           <w:iCs/>
         </w:rPr>
         <w:br/>
-        <w:t xml:space="preserve">Omdat ik nog niet veel ervaring heb met de gebruikte software en programmeertaal kunnen </w:t>
-      </w:r>
-      <w:r>
-        <w:rPr>
-          <w:i/>
-          <w:iCs/>
-        </w:rPr>
-        <w:lastRenderedPageBreak/>
-        <w:t>kleine problemen resulteren in veel verloren tijd. Als je eenmaal ervaring hebt opgedaan kan je beter inschatten hoe lang een soortgelijke taak in beslag zal nemen.</w:t>
+        <w:t>Omdat ik nog niet veel ervaring heb met de gebruikte software en programmeertaal kunnen kleine problemen resulteren in veel verloren tijd. Als je eenmaal ervaring hebt opgedaan kan je beter inschatten hoe lang een soortgelijke taak in beslag zal nemen.</w:t>
       </w:r>
     </w:p>
     <w:p>

</xml_diff>